<commit_message>
Planning Docs Update 2
</commit_message>
<xml_diff>
--- a/ICT Program Plan Builder Site.docx
+++ b/ICT Program Plan Builder Site.docx
@@ -31,6 +31,9 @@
       <w:r>
         <w:t xml:space="preserve">Login </w:t>
       </w:r>
+      <w:r>
+        <w:t>(mocked)</w:t>
+      </w:r>
     </w:p>
     <w:p>
       <w:pPr>
@@ -67,6 +70,9 @@
       <w:r>
         <w:t>Reset Password</w:t>
       </w:r>
+      <w:r>
+        <w:t xml:space="preserve"> (mocked)</w:t>
+      </w:r>
     </w:p>
     <w:p>
       <w:pPr>
@@ -77,37 +83,85 @@
         </w:numPr>
       </w:pPr>
       <w:r>
+        <w:t>Register (mocked)</w:t>
+      </w:r>
+    </w:p>
+    <w:p>
+      <w:pPr>
+        <w:pStyle w:val="ListParagraph"/>
+        <w:numPr>
+          <w:ilvl w:val="2"/>
+          <w:numId w:val="1"/>
+        </w:numPr>
+      </w:pPr>
+      <w:r>
+        <w:t>Success!</w:t>
+      </w:r>
+    </w:p>
+    <w:p>
+      <w:pPr>
+        <w:pStyle w:val="ListParagraph"/>
+        <w:numPr>
+          <w:ilvl w:val="1"/>
+          <w:numId w:val="1"/>
+        </w:numPr>
+      </w:pPr>
+      <w:r>
+        <w:t>Forgot Password</w:t>
+      </w:r>
+    </w:p>
+    <w:p>
+      <w:pPr>
+        <w:pStyle w:val="ListParagraph"/>
+        <w:numPr>
+          <w:ilvl w:val="1"/>
+          <w:numId w:val="1"/>
+        </w:numPr>
+      </w:pPr>
+      <w:r>
         <w:t>Account Screen</w:t>
+      </w:r>
+    </w:p>
+    <w:p>
+      <w:pPr>
+        <w:pStyle w:val="ListParagraph"/>
+        <w:numPr>
+          <w:ilvl w:val="1"/>
+          <w:numId w:val="1"/>
+        </w:numPr>
+      </w:pPr>
+      <w:r>
+        <w:t>FAQ</w:t>
+      </w:r>
+    </w:p>
+    <w:p>
+      <w:pPr>
+        <w:pStyle w:val="ListParagraph"/>
+        <w:numPr>
+          <w:ilvl w:val="1"/>
+          <w:numId w:val="1"/>
+        </w:numPr>
+      </w:pPr>
+      <w:r>
+        <w:t xml:space="preserve">Student </w:t>
+      </w:r>
+      <w:r>
+        <w:t>Post-Login</w:t>
+      </w:r>
+    </w:p>
+    <w:p>
+      <w:pPr>
+        <w:pStyle w:val="ListParagraph"/>
+        <w:numPr>
+          <w:ilvl w:val="2"/>
+          <w:numId w:val="1"/>
+        </w:numPr>
+      </w:pPr>
+      <w:r>
+        <w:t>Scheduler</w:t>
       </w:r>
       <w:bookmarkStart w:id="0" w:name="_GoBack"/>
       <w:bookmarkEnd w:id="0"/>
-    </w:p>
-    <w:p>
-      <w:pPr>
-        <w:pStyle w:val="ListParagraph"/>
-        <w:numPr>
-          <w:ilvl w:val="1"/>
-          <w:numId w:val="1"/>
-        </w:numPr>
-      </w:pPr>
-      <w:r>
-        <w:t xml:space="preserve">Student </w:t>
-      </w:r>
-      <w:r>
-        <w:t>Post-Login</w:t>
-      </w:r>
-    </w:p>
-    <w:p>
-      <w:pPr>
-        <w:pStyle w:val="ListParagraph"/>
-        <w:numPr>
-          <w:ilvl w:val="2"/>
-          <w:numId w:val="1"/>
-        </w:numPr>
-      </w:pPr>
-      <w:r>
-        <w:t>Scheduler</w:t>
-      </w:r>
     </w:p>
     <w:p>
       <w:pPr>

</xml_diff>